<commit_message>
Final powerpoint and changes to portfolio
</commit_message>
<xml_diff>
--- a/Doccumentation/Individual Portfolios/Kirsten Veeren/Portfolio 2/Individual Portfolio 2.docx
+++ b/Doccumentation/Individual Portfolios/Kirsten Veeren/Portfolio 2/Individual Portfolio 2.docx
@@ -119,19 +119,21 @@
         <w:rPr>
           <w:lang w:val="en-AU"/>
         </w:rPr>
-        <w:t xml:space="preserve">Peer Review:  </w:t>
-      </w:r>
-      <w:r>
-        <w:rPr>
-          <w:lang w:val="en-AU"/>
-        </w:rPr>
-        <w:t>I had to completely rewrite the peer review written by other group members as it was illegible and not up to the assignment specifications</w:t>
-      </w:r>
-      <w:r>
-        <w:rPr>
-          <w:lang w:val="en-AU"/>
-        </w:rPr>
-        <w:t>.</w:t>
+        <w:t>Search for Properties Test Cases</w:t>
+      </w:r>
+      <w:r>
+        <w:rPr>
+          <w:lang w:val="en-AU"/>
+        </w:rPr>
+        <w:t xml:space="preserve">: A list </w:t>
+      </w:r>
+      <w:bookmarkStart w:id="0" w:name="_GoBack"/>
+      <w:bookmarkEnd w:id="0"/>
+      <w:r>
+        <w:rPr>
+          <w:lang w:val="en-AU"/>
+        </w:rPr>
+        <w:t>of test cases that were carried out on one of our pages.  Similar test cases were done for each page</w:t>
       </w:r>
     </w:p>
     <w:p>
@@ -145,17 +147,33 @@
           <w:lang w:val="en-AU"/>
         </w:rPr>
       </w:pPr>
-      <w:r>
-        <w:rPr>
-          <w:lang w:val="en-AU"/>
-        </w:rPr>
-        <w:t>Search for Properties Test Cases</w:t>
-      </w:r>
-      <w:r>
-        <w:rPr>
-          <w:lang w:val="en-AU"/>
-        </w:rPr>
-        <w:t>: A list of test cases that were carried out on one of our pages.  Similar test cases were done for each page</w:t>
+      <w:proofErr w:type="spellStart"/>
+      <w:r>
+        <w:rPr>
+          <w:lang w:val="en-AU"/>
+        </w:rPr>
+        <w:t>register.php</w:t>
+      </w:r>
+      <w:proofErr w:type="spellEnd"/>
+      <w:r>
+        <w:rPr>
+          <w:lang w:val="en-AU"/>
+        </w:rPr>
+        <w:t xml:space="preserve">: This is an example of the </w:t>
+      </w:r>
+      <w:proofErr w:type="spellStart"/>
+      <w:r>
+        <w:rPr>
+          <w:lang w:val="en-AU"/>
+        </w:rPr>
+        <w:t>php</w:t>
+      </w:r>
+      <w:proofErr w:type="spellEnd"/>
+      <w:r>
+        <w:rPr>
+          <w:lang w:val="en-AU"/>
+        </w:rPr>
+        <w:t xml:space="preserve"> coding I have done in this unit.</w:t>
       </w:r>
     </w:p>
     <w:p>
@@ -169,14 +187,46 @@
           <w:lang w:val="en-AU"/>
         </w:rPr>
       </w:pPr>
-      <w:r>
-        <w:rPr>
-          <w:lang w:val="en-AU"/>
-        </w:rPr>
-        <w:t>register.php: This is an example of the php coding I have done in this unit.</w:t>
-      </w:r>
-      <w:bookmarkStart w:id="0" w:name="_GoBack"/>
-      <w:bookmarkEnd w:id="0"/>
+      <w:proofErr w:type="spellStart"/>
+      <w:r>
+        <w:rPr>
+          <w:lang w:val="en-AU"/>
+        </w:rPr>
+        <w:t>a</w:t>
+      </w:r>
+      <w:r>
+        <w:rPr>
+          <w:lang w:val="en-AU"/>
+        </w:rPr>
+        <w:t>ddproperty.php</w:t>
+      </w:r>
+      <w:proofErr w:type="spellEnd"/>
+      <w:r>
+        <w:rPr>
+          <w:lang w:val="en-AU"/>
+        </w:rPr>
+        <w:t xml:space="preserve">: </w:t>
+      </w:r>
+      <w:r>
+        <w:rPr>
+          <w:lang w:val="en-AU"/>
+        </w:rPr>
+        <w:t xml:space="preserve">This is an example of the </w:t>
+      </w:r>
+      <w:proofErr w:type="spellStart"/>
+      <w:r>
+        <w:rPr>
+          <w:lang w:val="en-AU"/>
+        </w:rPr>
+        <w:t>php</w:t>
+      </w:r>
+      <w:proofErr w:type="spellEnd"/>
+      <w:r>
+        <w:rPr>
+          <w:lang w:val="en-AU"/>
+        </w:rPr>
+        <w:t xml:space="preserve"> coding I have done in this unit.</w:t>
+      </w:r>
     </w:p>
     <w:sectPr>
       <w:pgSz w:w="11906" w:h="16838"/>

</xml_diff>